<commit_message>
base chars and prologue
</commit_message>
<xml_diff>
--- a/Сценарий.docx
+++ b/Сценарий.docx
@@ -9,6 +9,146 @@
           <w:rFonts w:ascii="Times New Roman" w:hAnsi="Times New Roman" w:cs="Times New Roman"/>
           <w:sz w:val="28"/>
           <w:szCs w:val="28"/>
+          <w:lang w:val="en-US"/>
+        </w:rPr>
+      </w:pPr>
+      <w:r>
+        <w:rPr>
+          <w:rFonts w:ascii="Times New Roman" w:hAnsi="Times New Roman" w:cs="Times New Roman"/>
+          <w:sz w:val="28"/>
+          <w:szCs w:val="28"/>
+        </w:rPr>
+        <w:t>Что бы ты взял с собой в дорогу? Купишь еду там или с собой? Ты не забываешь мыть контейнер когда приезжаешь домой? Сразу к делам или полежать-посидеть пару минут после прогулки?</w:t>
+      </w:r>
+      <w:r>
+        <w:rPr>
+          <w:rFonts w:ascii="Times New Roman" w:hAnsi="Times New Roman" w:cs="Times New Roman"/>
+          <w:sz w:val="28"/>
+          <w:szCs w:val="28"/>
+        </w:rPr>
+        <w:t xml:space="preserve"> </w:t>
+      </w:r>
+      <w:proofErr w:type="spellStart"/>
+      <w:r>
+        <w:rPr>
+          <w:rFonts w:ascii="Times New Roman" w:hAnsi="Times New Roman" w:cs="Times New Roman"/>
+          <w:sz w:val="28"/>
+          <w:szCs w:val="28"/>
+        </w:rPr>
+        <w:t>Винкс</w:t>
+      </w:r>
+      <w:proofErr w:type="spellEnd"/>
+      <w:r>
+        <w:rPr>
+          <w:rFonts w:ascii="Times New Roman" w:hAnsi="Times New Roman" w:cs="Times New Roman"/>
+          <w:sz w:val="28"/>
+          <w:szCs w:val="28"/>
+        </w:rPr>
+        <w:t xml:space="preserve"> Чародейки </w:t>
+      </w:r>
+      <w:proofErr w:type="spellStart"/>
+      <w:r>
+        <w:rPr>
+          <w:rFonts w:ascii="Times New Roman" w:hAnsi="Times New Roman" w:cs="Times New Roman"/>
+          <w:sz w:val="28"/>
+          <w:szCs w:val="28"/>
+        </w:rPr>
+        <w:t>Бакуганы</w:t>
+      </w:r>
+      <w:proofErr w:type="spellEnd"/>
+      <w:r>
+        <w:rPr>
+          <w:rFonts w:ascii="Times New Roman" w:hAnsi="Times New Roman" w:cs="Times New Roman"/>
+          <w:sz w:val="28"/>
+          <w:szCs w:val="28"/>
+        </w:rPr>
+        <w:t>(2007)</w:t>
+      </w:r>
+      <w:r>
+        <w:rPr>
+          <w:rFonts w:ascii="Times New Roman" w:hAnsi="Times New Roman" w:cs="Times New Roman"/>
+          <w:sz w:val="28"/>
+          <w:szCs w:val="28"/>
+        </w:rPr>
+        <w:t xml:space="preserve"> </w:t>
+      </w:r>
+      <w:r>
+        <w:rPr>
+          <w:rFonts w:ascii="Times New Roman" w:hAnsi="Times New Roman" w:cs="Times New Roman"/>
+          <w:sz w:val="28"/>
+          <w:szCs w:val="28"/>
+          <w:lang w:val="en-US"/>
+        </w:rPr>
+        <w:t>LBX</w:t>
+      </w:r>
+      <w:r>
+        <w:rPr>
+          <w:rFonts w:ascii="Times New Roman" w:hAnsi="Times New Roman" w:cs="Times New Roman"/>
+          <w:sz w:val="28"/>
+          <w:szCs w:val="28"/>
+        </w:rPr>
+        <w:t xml:space="preserve"> </w:t>
+      </w:r>
+      <w:r>
+        <w:rPr>
+          <w:rFonts w:ascii="Times New Roman" w:hAnsi="Times New Roman" w:cs="Times New Roman"/>
+          <w:sz w:val="28"/>
+          <w:szCs w:val="28"/>
+        </w:rPr>
+        <w:t xml:space="preserve">Скип? С </w:t>
+      </w:r>
+      <w:proofErr w:type="spellStart"/>
+      <w:r>
+        <w:rPr>
+          <w:rFonts w:ascii="Times New Roman" w:hAnsi="Times New Roman" w:cs="Times New Roman"/>
+          <w:sz w:val="28"/>
+          <w:szCs w:val="28"/>
+        </w:rPr>
+        <w:t>макарошками</w:t>
+      </w:r>
+      <w:proofErr w:type="spellEnd"/>
+      <w:r>
+        <w:rPr>
+          <w:rFonts w:ascii="Times New Roman" w:hAnsi="Times New Roman" w:cs="Times New Roman"/>
+          <w:sz w:val="28"/>
+          <w:szCs w:val="28"/>
+        </w:rPr>
+        <w:t xml:space="preserve">,  с </w:t>
+      </w:r>
+      <w:proofErr w:type="spellStart"/>
+      <w:r>
+        <w:rPr>
+          <w:rFonts w:ascii="Times New Roman" w:hAnsi="Times New Roman" w:cs="Times New Roman"/>
+          <w:sz w:val="28"/>
+          <w:szCs w:val="28"/>
+        </w:rPr>
+        <w:t>пюрешками</w:t>
+      </w:r>
+      <w:proofErr w:type="spellEnd"/>
+      <w:r>
+        <w:rPr>
+          <w:rFonts w:ascii="Times New Roman" w:hAnsi="Times New Roman" w:cs="Times New Roman"/>
+          <w:sz w:val="28"/>
+          <w:szCs w:val="28"/>
+        </w:rPr>
+        <w:t>.</w:t>
+      </w:r>
+      <w:r>
+        <w:rPr>
+          <w:rFonts w:ascii="Times New Roman" w:hAnsi="Times New Roman" w:cs="Times New Roman"/>
+          <w:sz w:val="28"/>
+          <w:szCs w:val="28"/>
+        </w:rPr>
+        <w:t xml:space="preserve"> Собачки или котики? </w:t>
+      </w:r>
+    </w:p>
+    <w:p>
+      <w:pPr>
+        <w:ind w:firstLine="709"/>
+        <w:rPr>
+          <w:rFonts w:ascii="Times New Roman" w:hAnsi="Times New Roman" w:cs="Times New Roman"/>
+          <w:sz w:val="28"/>
+          <w:szCs w:val="28"/>
         </w:rPr>
       </w:pPr>
       <w:r>
@@ -55,7 +195,6 @@
         </w:rPr>
         <w:t xml:space="preserve">Кто знает, что же управляет поведением человека, его натурой? Скорее всего вы </w:t>
       </w:r>
-      <w:proofErr w:type="gramStart"/>
       <w:r>
         <w:rPr>
           <w:rFonts w:ascii="Times New Roman" w:hAnsi="Times New Roman" w:cs="Times New Roman"/>
@@ -64,7 +203,6 @@
         </w:rPr>
         <w:t>скажите</w:t>
       </w:r>
-      <w:proofErr w:type="gramEnd"/>
       <w:r>
         <w:rPr>
           <w:rFonts w:ascii="Times New Roman" w:hAnsi="Times New Roman" w:cs="Times New Roman"/>
@@ -135,15 +273,7 @@
           <w:sz w:val="28"/>
           <w:szCs w:val="28"/>
         </w:rPr>
-        <w:t xml:space="preserve"> эмоции. Характер и психологический портрет человека определяют эмоции, испытываемые человеком в данный момент. Они служат отношением к происходящему, а также выражением </w:t>
-      </w:r>
-      <w:r>
-        <w:rPr>
-          <w:rFonts w:ascii="Times New Roman" w:hAnsi="Times New Roman" w:cs="Times New Roman"/>
-          <w:sz w:val="28"/>
-          <w:szCs w:val="28"/>
-        </w:rPr>
-        <w:t>мировоззрения</w:t>
+        <w:t xml:space="preserve"> эмоции. Характер и психологический портрет человека определяют эмоции, испытываемые человеком в данный момент. Они служат отношением к происходящему, а также выражением мировоззрения</w:t>
       </w:r>
       <w:r>
         <w:rPr>
@@ -433,25 +563,7 @@
           <w:sz w:val="28"/>
           <w:szCs w:val="28"/>
         </w:rPr>
-        <w:t xml:space="preserve">а </w:t>
-      </w:r>
-      <w:proofErr w:type="gramStart"/>
-      <w:r>
-        <w:rPr>
-          <w:rFonts w:ascii="Times New Roman" w:hAnsi="Times New Roman" w:cs="Times New Roman"/>
-          <w:sz w:val="28"/>
-          <w:szCs w:val="28"/>
-        </w:rPr>
-        <w:t>что</w:t>
-      </w:r>
-      <w:proofErr w:type="gramEnd"/>
-      <w:r>
-        <w:rPr>
-          <w:rFonts w:ascii="Times New Roman" w:hAnsi="Times New Roman" w:cs="Times New Roman"/>
-          <w:sz w:val="28"/>
-          <w:szCs w:val="28"/>
-        </w:rPr>
-        <w:t xml:space="preserve"> если последовать подобной</w:t>
+        <w:t>а что если последовать подобной</w:t>
       </w:r>
       <w:r>
         <w:rPr>
@@ -545,6 +657,7 @@
           <w:sz w:val="28"/>
           <w:szCs w:val="28"/>
         </w:rPr>
+        <w:lastRenderedPageBreak/>
         <w:t>-- Английский</w:t>
       </w:r>
     </w:p>
@@ -599,7 +712,6 @@
           <w:sz w:val="28"/>
           <w:szCs w:val="28"/>
         </w:rPr>
-        <w:lastRenderedPageBreak/>
         <w:t>Автобус</w:t>
       </w:r>
       <w:r>

</xml_diff>